<commit_message>
Added Sequence Diagram and Class Diagram
</commit_message>
<xml_diff>
--- a/documentation/Design Document.docx
+++ b/documentation/Design Document.docx
@@ -315,7 +315,7 @@
           <w:r>
             <w:fldChar w:fldCharType="separate"/>
           </w:r>
-          <w:hyperlink w:anchor="_Toc419677263" w:history="1">
+          <w:hyperlink w:anchor="_Toc420022058" w:history="1">
             <w:r>
               <w:rPr>
                 <w:rStyle w:val="Hyperlink"/>
@@ -358,7 +358,7 @@
                 <w:noProof/>
                 <w:webHidden/>
               </w:rPr>
-              <w:instrText xml:space="preserve"> PAGEREF _Toc419677263 \h </w:instrText>
+              <w:instrText xml:space="preserve"> PAGEREF _Toc420022058 \h </w:instrText>
             </w:r>
             <w:r>
               <w:rPr>
@@ -401,7 +401,7 @@
               <w:noProof/>
             </w:rPr>
           </w:pPr>
-          <w:hyperlink w:anchor="_Toc419677264" w:history="1">
+          <w:hyperlink w:anchor="_Toc420022059" w:history="1">
             <w:r>
               <w:rPr>
                 <w:rStyle w:val="Hyperlink"/>
@@ -444,7 +444,7 @@
                 <w:noProof/>
                 <w:webHidden/>
               </w:rPr>
-              <w:instrText xml:space="preserve"> PAGEREF _Toc419677264 \h </w:instrText>
+              <w:instrText xml:space="preserve"> PAGEREF _Toc420022059 \h </w:instrText>
             </w:r>
             <w:r>
               <w:rPr>
@@ -487,7 +487,7 @@
               <w:noProof/>
             </w:rPr>
           </w:pPr>
-          <w:hyperlink w:anchor="_Toc419677265" w:history="1">
+          <w:hyperlink w:anchor="_Toc420022060" w:history="1">
             <w:r>
               <w:rPr>
                 <w:rStyle w:val="Hyperlink"/>
@@ -530,7 +530,7 @@
                 <w:noProof/>
                 <w:webHidden/>
               </w:rPr>
-              <w:instrText xml:space="preserve"> PAGEREF _Toc419677265 \h </w:instrText>
+              <w:instrText xml:space="preserve"> PAGEREF _Toc420022060 \h </w:instrText>
             </w:r>
             <w:r>
               <w:rPr>
@@ -573,7 +573,7 @@
               <w:noProof/>
             </w:rPr>
           </w:pPr>
-          <w:hyperlink w:anchor="_Toc419677266" w:history="1">
+          <w:hyperlink w:anchor="_Toc420022061" w:history="1">
             <w:r>
               <w:rPr>
                 <w:rStyle w:val="Hyperlink"/>
@@ -616,7 +616,7 @@
                 <w:noProof/>
                 <w:webHidden/>
               </w:rPr>
-              <w:instrText xml:space="preserve"> PAGEREF _Toc419677266 \h </w:instrText>
+              <w:instrText xml:space="preserve"> PAGEREF _Toc420022061 \h </w:instrText>
             </w:r>
             <w:r>
               <w:rPr>
@@ -659,7 +659,7 @@
               <w:noProof/>
             </w:rPr>
           </w:pPr>
-          <w:hyperlink w:anchor="_Toc419677267" w:history="1">
+          <w:hyperlink w:anchor="_Toc420022062" w:history="1">
             <w:r>
               <w:rPr>
                 <w:rStyle w:val="Hyperlink"/>
@@ -702,7 +702,7 @@
                 <w:noProof/>
                 <w:webHidden/>
               </w:rPr>
-              <w:instrText xml:space="preserve"> PAGEREF _Toc419677267 \h </w:instrText>
+              <w:instrText xml:space="preserve"> PAGEREF _Toc420022062 \h </w:instrText>
             </w:r>
             <w:r>
               <w:rPr>
@@ -745,7 +745,7 @@
               <w:noProof/>
             </w:rPr>
           </w:pPr>
-          <w:hyperlink w:anchor="_Toc419677268" w:history="1">
+          <w:hyperlink w:anchor="_Toc420022063" w:history="1">
             <w:r>
               <w:rPr>
                 <w:rStyle w:val="Hyperlink"/>
@@ -788,7 +788,7 @@
                 <w:noProof/>
                 <w:webHidden/>
               </w:rPr>
-              <w:instrText xml:space="preserve"> PAGEREF _Toc419677268 \h </w:instrText>
+              <w:instrText xml:space="preserve"> PAGEREF _Toc420022063 \h </w:instrText>
             </w:r>
             <w:r>
               <w:rPr>
@@ -831,7 +831,7 @@
               <w:noProof/>
             </w:rPr>
           </w:pPr>
-          <w:hyperlink w:anchor="_Toc419677269" w:history="1">
+          <w:hyperlink w:anchor="_Toc420022064" w:history="1">
             <w:r>
               <w:rPr>
                 <w:rStyle w:val="Hyperlink"/>
@@ -874,7 +874,7 @@
                 <w:noProof/>
                 <w:webHidden/>
               </w:rPr>
-              <w:instrText xml:space="preserve"> PAGEREF _Toc419677269 \h </w:instrText>
+              <w:instrText xml:space="preserve"> PAGEREF _Toc420022064 \h </w:instrText>
             </w:r>
             <w:r>
               <w:rPr>
@@ -917,7 +917,7 @@
               <w:noProof/>
             </w:rPr>
           </w:pPr>
-          <w:hyperlink w:anchor="_Toc419677270" w:history="1">
+          <w:hyperlink w:anchor="_Toc420022065" w:history="1">
             <w:r>
               <w:rPr>
                 <w:rStyle w:val="Hyperlink"/>
@@ -960,7 +960,7 @@
                 <w:noProof/>
                 <w:webHidden/>
               </w:rPr>
-              <w:instrText xml:space="preserve"> PAGEREF _Toc419677270 \h </w:instrText>
+              <w:instrText xml:space="preserve"> PAGEREF _Toc420022065 \h </w:instrText>
             </w:r>
             <w:r>
               <w:rPr>
@@ -1003,7 +1003,7 @@
               <w:noProof/>
             </w:rPr>
           </w:pPr>
-          <w:hyperlink w:anchor="_Toc419677271" w:history="1">
+          <w:hyperlink w:anchor="_Toc420022066" w:history="1">
             <w:r>
               <w:rPr>
                 <w:rStyle w:val="Hyperlink"/>
@@ -1046,7 +1046,7 @@
                 <w:noProof/>
                 <w:webHidden/>
               </w:rPr>
-              <w:instrText xml:space="preserve"> PAGEREF _Toc419677271 \h </w:instrText>
+              <w:instrText xml:space="preserve"> PAGEREF _Toc420022066 \h </w:instrText>
             </w:r>
             <w:r>
               <w:rPr>
@@ -1089,7 +1089,7 @@
               <w:noProof/>
             </w:rPr>
           </w:pPr>
-          <w:hyperlink w:anchor="_Toc419677272" w:history="1">
+          <w:hyperlink w:anchor="_Toc420022067" w:history="1">
             <w:r>
               <w:rPr>
                 <w:rStyle w:val="Hyperlink"/>
@@ -1132,7 +1132,7 @@
                 <w:noProof/>
                 <w:webHidden/>
               </w:rPr>
-              <w:instrText xml:space="preserve"> PAGEREF _Toc419677272 \h </w:instrText>
+              <w:instrText xml:space="preserve"> PAGEREF _Toc420022067 \h </w:instrText>
             </w:r>
             <w:r>
               <w:rPr>
@@ -1175,7 +1175,7 @@
               <w:noProof/>
             </w:rPr>
           </w:pPr>
-          <w:hyperlink w:anchor="_Toc419677273" w:history="1">
+          <w:hyperlink w:anchor="_Toc420022068" w:history="1">
             <w:r>
               <w:rPr>
                 <w:rStyle w:val="Hyperlink"/>
@@ -1218,7 +1218,7 @@
                 <w:noProof/>
                 <w:webHidden/>
               </w:rPr>
-              <w:instrText xml:space="preserve"> PAGEREF _Toc419677273 \h </w:instrText>
+              <w:instrText xml:space="preserve"> PAGEREF _Toc420022068 \h </w:instrText>
             </w:r>
             <w:r>
               <w:rPr>
@@ -1261,7 +1261,7 @@
               <w:noProof/>
             </w:rPr>
           </w:pPr>
-          <w:hyperlink w:anchor="_Toc419677274" w:history="1">
+          <w:hyperlink w:anchor="_Toc420022069" w:history="1">
             <w:r>
               <w:rPr>
                 <w:rStyle w:val="Hyperlink"/>
@@ -1304,7 +1304,7 @@
                 <w:noProof/>
                 <w:webHidden/>
               </w:rPr>
-              <w:instrText xml:space="preserve"> PAGEREF _Toc419677274 \h </w:instrText>
+              <w:instrText xml:space="preserve"> PAGEREF _Toc420022069 \h </w:instrText>
             </w:r>
             <w:r>
               <w:rPr>
@@ -1347,7 +1347,7 @@
               <w:noProof/>
             </w:rPr>
           </w:pPr>
-          <w:hyperlink w:anchor="_Toc419677275" w:history="1">
+          <w:hyperlink w:anchor="_Toc420022070" w:history="1">
             <w:r>
               <w:rPr>
                 <w:rStyle w:val="Hyperlink"/>
@@ -1390,7 +1390,7 @@
                 <w:noProof/>
                 <w:webHidden/>
               </w:rPr>
-              <w:instrText xml:space="preserve"> PAGEREF _Toc419677275 \h </w:instrText>
+              <w:instrText xml:space="preserve"> PAGEREF _Toc420022070 \h </w:instrText>
             </w:r>
             <w:r>
               <w:rPr>
@@ -1433,7 +1433,7 @@
               <w:noProof/>
             </w:rPr>
           </w:pPr>
-          <w:hyperlink w:anchor="_Toc419677276" w:history="1">
+          <w:hyperlink w:anchor="_Toc420022071" w:history="1">
             <w:r>
               <w:rPr>
                 <w:rStyle w:val="Hyperlink"/>
@@ -1476,7 +1476,7 @@
                 <w:noProof/>
                 <w:webHidden/>
               </w:rPr>
-              <w:instrText xml:space="preserve"> PAGEREF _Toc419677276 \h </w:instrText>
+              <w:instrText xml:space="preserve"> PAGEREF _Toc420022071 \h </w:instrText>
             </w:r>
             <w:r>
               <w:rPr>
@@ -1519,7 +1519,7 @@
               <w:noProof/>
             </w:rPr>
           </w:pPr>
-          <w:hyperlink w:anchor="_Toc419677277" w:history="1">
+          <w:hyperlink w:anchor="_Toc420022072" w:history="1">
             <w:r>
               <w:rPr>
                 <w:rStyle w:val="Hyperlink"/>
@@ -1562,7 +1562,7 @@
                 <w:noProof/>
                 <w:webHidden/>
               </w:rPr>
-              <w:instrText xml:space="preserve"> PAGEREF _Toc419677277 \h </w:instrText>
+              <w:instrText xml:space="preserve"> PAGEREF _Toc420022072 \h </w:instrText>
             </w:r>
             <w:r>
               <w:rPr>
@@ -1605,7 +1605,7 @@
               <w:noProof/>
             </w:rPr>
           </w:pPr>
-          <w:hyperlink w:anchor="_Toc419677278" w:history="1">
+          <w:hyperlink w:anchor="_Toc420022073" w:history="1">
             <w:r>
               <w:rPr>
                 <w:rStyle w:val="Hyperlink"/>
@@ -1648,7 +1648,7 @@
                 <w:noProof/>
                 <w:webHidden/>
               </w:rPr>
-              <w:instrText xml:space="preserve"> PAGEREF _Toc419677278 \h </w:instrText>
+              <w:instrText xml:space="preserve"> PAGEREF _Toc420022073 \h </w:instrText>
             </w:r>
             <w:r>
               <w:rPr>
@@ -1691,7 +1691,7 @@
               <w:noProof/>
             </w:rPr>
           </w:pPr>
-          <w:hyperlink w:anchor="_Toc419677279" w:history="1">
+          <w:hyperlink w:anchor="_Toc420022074" w:history="1">
             <w:r>
               <w:rPr>
                 <w:rStyle w:val="Hyperlink"/>
@@ -1734,7 +1734,7 @@
                 <w:noProof/>
                 <w:webHidden/>
               </w:rPr>
-              <w:instrText xml:space="preserve"> PAGEREF _Toc419677279 \h </w:instrText>
+              <w:instrText xml:space="preserve"> PAGEREF _Toc420022074 \h </w:instrText>
             </w:r>
             <w:r>
               <w:rPr>
@@ -1755,6 +1755,178 @@
                 <w:webHidden/>
               </w:rPr>
               <w:t>9</w:t>
+            </w:r>
+            <w:r>
+              <w:rPr>
+                <w:noProof/>
+                <w:webHidden/>
+              </w:rPr>
+              <w:fldChar w:fldCharType="end"/>
+            </w:r>
+          </w:hyperlink>
+        </w:p>
+        <w:p>
+          <w:pPr>
+            <w:pStyle w:val="TOC2"/>
+            <w:tabs>
+              <w:tab w:val="left" w:pos="880"/>
+              <w:tab w:val="right" w:leader="dot" w:pos="9350"/>
+            </w:tabs>
+            <w:rPr>
+              <w:rFonts w:eastAsiaTheme="minorEastAsia"/>
+              <w:noProof/>
+            </w:rPr>
+          </w:pPr>
+          <w:hyperlink w:anchor="_Toc420022075" w:history="1">
+            <w:r>
+              <w:rPr>
+                <w:rStyle w:val="Hyperlink"/>
+                <w:b/>
+                <w:noProof/>
+              </w:rPr>
+              <w:t>4.3</w:t>
+            </w:r>
+            <w:r>
+              <w:rPr>
+                <w:rFonts w:eastAsiaTheme="minorEastAsia"/>
+                <w:noProof/>
+              </w:rPr>
+              <w:tab/>
+            </w:r>
+            <w:r>
+              <w:rPr>
+                <w:rStyle w:val="Hyperlink"/>
+                <w:b/>
+                <w:noProof/>
+              </w:rPr>
+              <w:t>Class diagram</w:t>
+            </w:r>
+            <w:r>
+              <w:rPr>
+                <w:noProof/>
+                <w:webHidden/>
+              </w:rPr>
+              <w:tab/>
+            </w:r>
+            <w:r>
+              <w:rPr>
+                <w:noProof/>
+                <w:webHidden/>
+              </w:rPr>
+              <w:fldChar w:fldCharType="begin"/>
+            </w:r>
+            <w:r>
+              <w:rPr>
+                <w:noProof/>
+                <w:webHidden/>
+              </w:rPr>
+              <w:instrText xml:space="preserve"> PAGEREF _Toc420022075 \h </w:instrText>
+            </w:r>
+            <w:r>
+              <w:rPr>
+                <w:noProof/>
+                <w:webHidden/>
+              </w:rPr>
+            </w:r>
+            <w:r>
+              <w:rPr>
+                <w:noProof/>
+                <w:webHidden/>
+              </w:rPr>
+              <w:fldChar w:fldCharType="separate"/>
+            </w:r>
+            <w:r>
+              <w:rPr>
+                <w:noProof/>
+                <w:webHidden/>
+              </w:rPr>
+              <w:t>12</w:t>
+            </w:r>
+            <w:r>
+              <w:rPr>
+                <w:noProof/>
+                <w:webHidden/>
+              </w:rPr>
+              <w:fldChar w:fldCharType="end"/>
+            </w:r>
+          </w:hyperlink>
+        </w:p>
+        <w:p>
+          <w:pPr>
+            <w:pStyle w:val="TOC2"/>
+            <w:tabs>
+              <w:tab w:val="left" w:pos="880"/>
+              <w:tab w:val="right" w:leader="dot" w:pos="9350"/>
+            </w:tabs>
+            <w:rPr>
+              <w:rFonts w:eastAsiaTheme="minorEastAsia"/>
+              <w:noProof/>
+            </w:rPr>
+          </w:pPr>
+          <w:hyperlink w:anchor="_Toc420022076" w:history="1">
+            <w:r>
+              <w:rPr>
+                <w:rStyle w:val="Hyperlink"/>
+                <w:b/>
+                <w:noProof/>
+              </w:rPr>
+              <w:t>4.4</w:t>
+            </w:r>
+            <w:r>
+              <w:rPr>
+                <w:rFonts w:eastAsiaTheme="minorEastAsia"/>
+                <w:noProof/>
+              </w:rPr>
+              <w:tab/>
+            </w:r>
+            <w:r>
+              <w:rPr>
+                <w:rStyle w:val="Hyperlink"/>
+                <w:b/>
+                <w:noProof/>
+              </w:rPr>
+              <w:t>Sequence Diagram</w:t>
+            </w:r>
+            <w:r>
+              <w:rPr>
+                <w:noProof/>
+                <w:webHidden/>
+              </w:rPr>
+              <w:tab/>
+            </w:r>
+            <w:r>
+              <w:rPr>
+                <w:noProof/>
+                <w:webHidden/>
+              </w:rPr>
+              <w:fldChar w:fldCharType="begin"/>
+            </w:r>
+            <w:r>
+              <w:rPr>
+                <w:noProof/>
+                <w:webHidden/>
+              </w:rPr>
+              <w:instrText xml:space="preserve"> PAGEREF _Toc420022076 \h </w:instrText>
+            </w:r>
+            <w:r>
+              <w:rPr>
+                <w:noProof/>
+                <w:webHidden/>
+              </w:rPr>
+            </w:r>
+            <w:r>
+              <w:rPr>
+                <w:noProof/>
+                <w:webHidden/>
+              </w:rPr>
+              <w:fldChar w:fldCharType="separate"/>
+            </w:r>
+            <w:r>
+              <w:rPr>
+                <w:noProof/>
+                <w:webHidden/>
+              </w:rPr>
+              <w:t>13</w:t>
             </w:r>
             <w:r>
               <w:rPr>
@@ -1777,7 +1949,7 @@
               <w:noProof/>
             </w:rPr>
           </w:pPr>
-          <w:hyperlink w:anchor="_Toc419677280" w:history="1">
+          <w:hyperlink w:anchor="_Toc420022077" w:history="1">
             <w:r>
               <w:rPr>
                 <w:rStyle w:val="Hyperlink"/>
@@ -1820,7 +1992,7 @@
                 <w:noProof/>
                 <w:webHidden/>
               </w:rPr>
-              <w:instrText xml:space="preserve"> PAGEREF _Toc419677280 \h </w:instrText>
+              <w:instrText xml:space="preserve"> PAGEREF _Toc420022077 \h </w:instrText>
             </w:r>
             <w:r>
               <w:rPr>
@@ -1840,7 +2012,7 @@
                 <w:noProof/>
                 <w:webHidden/>
               </w:rPr>
-              <w:t>12</w:t>
+              <w:t>14</w:t>
             </w:r>
             <w:r>
               <w:rPr>
@@ -1863,7 +2035,7 @@
               <w:noProof/>
             </w:rPr>
           </w:pPr>
-          <w:hyperlink w:anchor="_Toc419677281" w:history="1">
+          <w:hyperlink w:anchor="_Toc420022078" w:history="1">
             <w:r>
               <w:rPr>
                 <w:rStyle w:val="Hyperlink"/>
@@ -1906,7 +2078,7 @@
                 <w:noProof/>
                 <w:webHidden/>
               </w:rPr>
-              <w:instrText xml:space="preserve"> PAGEREF _Toc419677281 \h </w:instrText>
+              <w:instrText xml:space="preserve"> PAGEREF _Toc420022078 \h </w:instrText>
             </w:r>
             <w:r>
               <w:rPr>
@@ -1926,7 +2098,7 @@
                 <w:noProof/>
                 <w:webHidden/>
               </w:rPr>
-              <w:t>12</w:t>
+              <w:t>14</w:t>
             </w:r>
             <w:r>
               <w:rPr>
@@ -1949,7 +2121,7 @@
               <w:noProof/>
             </w:rPr>
           </w:pPr>
-          <w:hyperlink w:anchor="_Toc419677282" w:history="1">
+          <w:hyperlink w:anchor="_Toc420022079" w:history="1">
             <w:r>
               <w:rPr>
                 <w:rStyle w:val="Hyperlink"/>
@@ -1992,7 +2164,7 @@
                 <w:noProof/>
                 <w:webHidden/>
               </w:rPr>
-              <w:instrText xml:space="preserve"> PAGEREF _Toc419677282 \h </w:instrText>
+              <w:instrText xml:space="preserve"> PAGEREF _Toc420022079 \h </w:instrText>
             </w:r>
             <w:r>
               <w:rPr>
@@ -2012,7 +2184,7 @@
                 <w:noProof/>
                 <w:webHidden/>
               </w:rPr>
-              <w:t>12</w:t>
+              <w:t>14</w:t>
             </w:r>
             <w:r>
               <w:rPr>
@@ -2035,7 +2207,7 @@
               <w:noProof/>
             </w:rPr>
           </w:pPr>
-          <w:hyperlink w:anchor="_Toc419677283" w:history="1">
+          <w:hyperlink w:anchor="_Toc420022080" w:history="1">
             <w:r>
               <w:rPr>
                 <w:rStyle w:val="Hyperlink"/>
@@ -2078,7 +2250,7 @@
                 <w:noProof/>
                 <w:webHidden/>
               </w:rPr>
-              <w:instrText xml:space="preserve"> PAGEREF _Toc419677283 \h </w:instrText>
+              <w:instrText xml:space="preserve"> PAGEREF _Toc420022080 \h </w:instrText>
             </w:r>
             <w:r>
               <w:rPr>
@@ -2098,7 +2270,7 @@
                 <w:noProof/>
                 <w:webHidden/>
               </w:rPr>
-              <w:t>13</w:t>
+              <w:t>15</w:t>
             </w:r>
             <w:r>
               <w:rPr>
@@ -2120,7 +2292,7 @@
               <w:noProof/>
             </w:rPr>
           </w:pPr>
-          <w:hyperlink w:anchor="_Toc419677284" w:history="1">
+          <w:hyperlink w:anchor="_Toc420022081" w:history="1">
             <w:r>
               <w:rPr>
                 <w:rStyle w:val="Hyperlink"/>
@@ -2148,7 +2320,7 @@
                 <w:noProof/>
                 <w:webHidden/>
               </w:rPr>
-              <w:instrText xml:space="preserve"> PAGEREF _Toc419677284 \h </w:instrText>
+              <w:instrText xml:space="preserve"> PAGEREF _Toc420022081 \h </w:instrText>
             </w:r>
             <w:r>
               <w:rPr>
@@ -2168,7 +2340,7 @@
                 <w:noProof/>
                 <w:webHidden/>
               </w:rPr>
-              <w:t>13</w:t>
+              <w:t>15</w:t>
             </w:r>
             <w:r>
               <w:rPr>
@@ -2202,8 +2374,6 @@
         </w:rPr>
       </w:pPr>
     </w:p>
-    <w:bookmarkStart w:id="0" w:name="_GoBack"/>
-    <w:bookmarkEnd w:id="0"/>
     <w:p>
       <w:pPr>
         <w:pStyle w:val="TableofFigures"/>
@@ -2233,7 +2403,7 @@
         </w:rPr>
         <w:fldChar w:fldCharType="separate"/>
       </w:r>
-      <w:hyperlink w:anchor="_Toc419677285" w:history="1">
+      <w:hyperlink w:anchor="_Toc420022086" w:history="1">
         <w:r>
           <w:rPr>
             <w:rStyle w:val="Hyperlink"/>
@@ -2268,7 +2438,7 @@
             <w:noProof/>
             <w:webHidden/>
           </w:rPr>
-          <w:instrText xml:space="preserve"> PAGEREF _Toc419677285 \h </w:instrText>
+          <w:instrText xml:space="preserve"> PAGEREF _Toc420022086 \h </w:instrText>
         </w:r>
         <w:r>
           <w:rPr>
@@ -2310,7 +2480,7 @@
           <w:noProof/>
         </w:rPr>
       </w:pPr>
-      <w:hyperlink w:anchor="_Toc419677286" w:history="1">
+      <w:hyperlink w:anchor="_Toc420022087" w:history="1">
         <w:r>
           <w:rPr>
             <w:rStyle w:val="Hyperlink"/>
@@ -2337,7 +2507,7 @@
             <w:noProof/>
             <w:webHidden/>
           </w:rPr>
-          <w:instrText xml:space="preserve"> PAGEREF _Toc419677286 \h </w:instrText>
+          <w:instrText xml:space="preserve"> PAGEREF _Toc420022087 \h </w:instrText>
         </w:r>
         <w:r>
           <w:rPr>
@@ -2370,6 +2540,144 @@
     </w:p>
     <w:p>
       <w:pPr>
+        <w:pStyle w:val="TableofFigures"/>
+        <w:tabs>
+          <w:tab w:val="right" w:leader="dot" w:pos="9350"/>
+        </w:tabs>
+        <w:rPr>
+          <w:rFonts w:eastAsiaTheme="minorEastAsia"/>
+          <w:noProof/>
+        </w:rPr>
+      </w:pPr>
+      <w:hyperlink w:anchor="_Toc420022088" w:history="1">
+        <w:r>
+          <w:rPr>
+            <w:rStyle w:val="Hyperlink"/>
+            <w:noProof/>
+          </w:rPr>
+          <w:t>Figure 3: Class Diagram</w:t>
+        </w:r>
+        <w:r>
+          <w:rPr>
+            <w:noProof/>
+            <w:webHidden/>
+          </w:rPr>
+          <w:tab/>
+        </w:r>
+        <w:r>
+          <w:rPr>
+            <w:noProof/>
+            <w:webHidden/>
+          </w:rPr>
+          <w:fldChar w:fldCharType="begin"/>
+        </w:r>
+        <w:r>
+          <w:rPr>
+            <w:noProof/>
+            <w:webHidden/>
+          </w:rPr>
+          <w:instrText xml:space="preserve"> PAGEREF _Toc420022088 \h </w:instrText>
+        </w:r>
+        <w:r>
+          <w:rPr>
+            <w:noProof/>
+            <w:webHidden/>
+          </w:rPr>
+        </w:r>
+        <w:r>
+          <w:rPr>
+            <w:noProof/>
+            <w:webHidden/>
+          </w:rPr>
+          <w:fldChar w:fldCharType="separate"/>
+        </w:r>
+        <w:r>
+          <w:rPr>
+            <w:noProof/>
+            <w:webHidden/>
+          </w:rPr>
+          <w:t>12</w:t>
+        </w:r>
+        <w:r>
+          <w:rPr>
+            <w:noProof/>
+            <w:webHidden/>
+          </w:rPr>
+          <w:fldChar w:fldCharType="end"/>
+        </w:r>
+      </w:hyperlink>
+    </w:p>
+    <w:p>
+      <w:pPr>
+        <w:pStyle w:val="TableofFigures"/>
+        <w:tabs>
+          <w:tab w:val="right" w:leader="dot" w:pos="9350"/>
+        </w:tabs>
+        <w:rPr>
+          <w:rFonts w:eastAsiaTheme="minorEastAsia"/>
+          <w:noProof/>
+        </w:rPr>
+      </w:pPr>
+      <w:hyperlink w:anchor="_Toc420022089" w:history="1">
+        <w:r>
+          <w:rPr>
+            <w:rStyle w:val="Hyperlink"/>
+            <w:noProof/>
+          </w:rPr>
+          <w:t>Figure 4: Sequence Diagram</w:t>
+        </w:r>
+        <w:r>
+          <w:rPr>
+            <w:noProof/>
+            <w:webHidden/>
+          </w:rPr>
+          <w:tab/>
+        </w:r>
+        <w:r>
+          <w:rPr>
+            <w:noProof/>
+            <w:webHidden/>
+          </w:rPr>
+          <w:fldChar w:fldCharType="begin"/>
+        </w:r>
+        <w:r>
+          <w:rPr>
+            <w:noProof/>
+            <w:webHidden/>
+          </w:rPr>
+          <w:instrText xml:space="preserve"> PAGEREF _Toc420022089 \h </w:instrText>
+        </w:r>
+        <w:r>
+          <w:rPr>
+            <w:noProof/>
+            <w:webHidden/>
+          </w:rPr>
+        </w:r>
+        <w:r>
+          <w:rPr>
+            <w:noProof/>
+            <w:webHidden/>
+          </w:rPr>
+          <w:fldChar w:fldCharType="separate"/>
+        </w:r>
+        <w:r>
+          <w:rPr>
+            <w:noProof/>
+            <w:webHidden/>
+          </w:rPr>
+          <w:t>13</w:t>
+        </w:r>
+        <w:r>
+          <w:rPr>
+            <w:noProof/>
+            <w:webHidden/>
+          </w:rPr>
+          <w:fldChar w:fldCharType="end"/>
+        </w:r>
+      </w:hyperlink>
+    </w:p>
+    <w:p>
+      <w:pPr>
         <w:pStyle w:val="Heading1"/>
         <w:spacing w:line="480" w:lineRule="auto"/>
         <w:rPr>
@@ -2382,40 +2690,27 @@
           <w:b/>
           <w:color w:val="auto"/>
         </w:rPr>
+        <w:lastRenderedPageBreak/>
         <w:fldChar w:fldCharType="end"/>
       </w:r>
-    </w:p>
-    <w:p/>
-    <w:p>
-      <w:pPr>
-        <w:pStyle w:val="Heading1"/>
-        <w:numPr>
-          <w:ilvl w:val="0"/>
-          <w:numId w:val="1"/>
-        </w:numPr>
-        <w:spacing w:line="480" w:lineRule="auto"/>
+      <w:bookmarkStart w:id="0" w:name="_Toc420022058"/>
+      <w:bookmarkStart w:id="1" w:name="_GoBack"/>
+      <w:bookmarkEnd w:id="1"/>
+      <w:r>
         <w:rPr>
           <w:b/>
           <w:color w:val="auto"/>
         </w:rPr>
-      </w:pPr>
-      <w:bookmarkStart w:id="1" w:name="_Toc419677263"/>
+        <w:t>I</w:t>
+      </w:r>
       <w:r>
         <w:rPr>
           <w:b/>
           <w:color w:val="auto"/>
         </w:rPr>
-        <w:lastRenderedPageBreak/>
-        <w:t>I</w:t>
-      </w:r>
-      <w:r>
-        <w:rPr>
-          <w:b/>
-          <w:color w:val="auto"/>
-        </w:rPr>
         <w:t>ntroduction</w:t>
       </w:r>
-      <w:bookmarkEnd w:id="1"/>
+      <w:bookmarkEnd w:id="0"/>
     </w:p>
     <w:p>
       <w:pPr>
@@ -2519,7 +2814,7 @@
           <w:color w:val="auto"/>
         </w:rPr>
       </w:pPr>
-      <w:bookmarkStart w:id="2" w:name="_Toc419677264"/>
+      <w:bookmarkStart w:id="2" w:name="_Toc420022059"/>
       <w:r>
         <w:rPr>
           <w:b/>
@@ -2576,7 +2871,7 @@
         </w:rPr>
       </w:pPr>
       <w:bookmarkStart w:id="3" w:name="_Toc81728464"/>
-      <w:bookmarkStart w:id="4" w:name="_Toc419677265"/>
+      <w:bookmarkStart w:id="4" w:name="_Toc420022060"/>
       <w:r>
         <w:rPr>
           <w:b/>
@@ -2762,7 +3057,7 @@
           <w:color w:val="auto"/>
         </w:rPr>
       </w:pPr>
-      <w:bookmarkStart w:id="6" w:name="_Toc419677266"/>
+      <w:bookmarkStart w:id="6" w:name="_Toc420022061"/>
       <w:r>
         <w:rPr>
           <w:b/>
@@ -2832,7 +3127,7 @@
         </w:rPr>
       </w:pPr>
       <w:bookmarkStart w:id="7" w:name="_Toc81728466"/>
-      <w:bookmarkStart w:id="8" w:name="_Toc419677267"/>
+      <w:bookmarkStart w:id="8" w:name="_Toc420022062"/>
       <w:r>
         <w:rPr>
           <w:b/>
@@ -3043,7 +3338,7 @@
         </w:rPr>
       </w:pPr>
       <w:bookmarkStart w:id="10" w:name="_Toc81728467"/>
-      <w:bookmarkStart w:id="11" w:name="_Toc419677268"/>
+      <w:bookmarkStart w:id="11" w:name="_Toc420022063"/>
       <w:r>
         <w:rPr>
           <w:b/>
@@ -3148,7 +3443,7 @@
         </w:rPr>
       </w:pPr>
       <w:bookmarkStart w:id="13" w:name="_Toc81728468"/>
-      <w:bookmarkStart w:id="14" w:name="_Toc419677269"/>
+      <w:bookmarkStart w:id="14" w:name="_Toc420022064"/>
       <w:r>
         <w:rPr>
           <w:b/>
@@ -3623,7 +3918,7 @@
           <w:color w:val="auto"/>
         </w:rPr>
       </w:pPr>
-      <w:bookmarkStart w:id="16" w:name="_Toc419677270"/>
+      <w:bookmarkStart w:id="16" w:name="_Toc420022065"/>
       <w:r>
         <w:rPr>
           <w:b/>
@@ -3647,7 +3942,7 @@
           <w:color w:val="auto"/>
         </w:rPr>
       </w:pPr>
-      <w:bookmarkStart w:id="17" w:name="_Toc419677271"/>
+      <w:bookmarkStart w:id="17" w:name="_Toc420022066"/>
       <w:r>
         <w:rPr>
           <w:b/>
@@ -3729,7 +4024,7 @@
       </w:pPr>
       <w:bookmarkStart w:id="18" w:name="_Toc417603400"/>
       <w:bookmarkStart w:id="19" w:name="_Toc417608704"/>
-      <w:bookmarkStart w:id="20" w:name="_Toc419677285"/>
+      <w:bookmarkStart w:id="20" w:name="_Toc420022086"/>
       <w:r>
         <w:rPr>
           <w:sz w:val="24"/>
@@ -3849,7 +4144,7 @@
           <w:color w:val="auto"/>
         </w:rPr>
       </w:pPr>
-      <w:bookmarkStart w:id="21" w:name="_Toc419677272"/>
+      <w:bookmarkStart w:id="21" w:name="_Toc420022067"/>
       <w:proofErr w:type="spellStart"/>
       <w:r>
         <w:rPr>
@@ -3941,7 +4236,7 @@
       </w:pPr>
       <w:bookmarkStart w:id="22" w:name="_Toc417603401"/>
       <w:bookmarkStart w:id="23" w:name="_Toc417608705"/>
-      <w:bookmarkStart w:id="24" w:name="_Toc419677286"/>
+      <w:bookmarkStart w:id="24" w:name="_Toc420022087"/>
       <w:r>
         <w:rPr>
           <w:sz w:val="24"/>
@@ -4010,7 +4305,7 @@
           <w:color w:val="auto"/>
         </w:rPr>
       </w:pPr>
-      <w:bookmarkStart w:id="25" w:name="_Toc419677273"/>
+      <w:bookmarkStart w:id="25" w:name="_Toc420022068"/>
       <w:r>
         <w:rPr>
           <w:b/>
@@ -4070,7 +4365,7 @@
           <w:color w:val="auto"/>
         </w:rPr>
       </w:pPr>
-      <w:bookmarkStart w:id="26" w:name="_Toc419677274"/>
+      <w:bookmarkStart w:id="26" w:name="_Toc420022069"/>
       <w:r>
         <w:rPr>
           <w:b/>
@@ -4094,7 +4389,7 @@
           <w:color w:val="auto"/>
         </w:rPr>
       </w:pPr>
-      <w:bookmarkStart w:id="27" w:name="_Toc419677275"/>
+      <w:bookmarkStart w:id="27" w:name="_Toc420022070"/>
       <w:r>
         <w:rPr>
           <w:b/>
@@ -4336,7 +4631,7 @@
           <w:color w:val="auto"/>
         </w:rPr>
       </w:pPr>
-      <w:bookmarkStart w:id="28" w:name="_Toc419677276"/>
+      <w:bookmarkStart w:id="28" w:name="_Toc420022071"/>
       <w:r>
         <w:rPr>
           <w:b/>
@@ -4417,7 +4712,7 @@
           <w:color w:val="auto"/>
         </w:rPr>
       </w:pPr>
-      <w:bookmarkStart w:id="29" w:name="_Toc419677277"/>
+      <w:bookmarkStart w:id="29" w:name="_Toc420022072"/>
       <w:r>
         <w:rPr>
           <w:b/>
@@ -4441,7 +4736,7 @@
           <w:color w:val="auto"/>
         </w:rPr>
       </w:pPr>
-      <w:bookmarkStart w:id="30" w:name="_Toc419677278"/>
+      <w:bookmarkStart w:id="30" w:name="_Toc420022073"/>
       <w:r>
         <w:rPr>
           <w:b/>
@@ -4922,7 +5217,7 @@
           <w:color w:val="auto"/>
         </w:rPr>
       </w:pPr>
-      <w:bookmarkStart w:id="31" w:name="_Toc419677279"/>
+      <w:bookmarkStart w:id="31" w:name="_Toc420022074"/>
       <w:r>
         <w:rPr>
           <w:b/>
@@ -5101,16 +5396,7 @@
           <w:szCs w:val="24"/>
           <w:shd w:val="clear" w:color="auto" w:fill="FFE4FF"/>
         </w:rPr>
-        <w:t>MENU_DELETE_ID</w:t>
-      </w:r>
-      <w:r>
-        <w:rPr>
-          <w:color w:val="000000"/>
-          <w:sz w:val="24"/>
-          <w:szCs w:val="24"/>
-          <w:shd w:val="clear" w:color="auto" w:fill="FFE4FF"/>
-        </w:rPr>
-        <w:t xml:space="preserve">: </w:t>
+        <w:t xml:space="preserve">MENU_DELETE_ID: </w:t>
       </w:r>
       <w:r>
         <w:rPr>
@@ -5233,16 +5519,7 @@
           <w:szCs w:val="24"/>
           <w:shd w:val="clear" w:color="auto" w:fill="E4E4FF"/>
         </w:rPr>
-        <w:t>d</w:t>
-      </w:r>
-      <w:r>
-        <w:rPr>
-          <w:color w:val="000000"/>
-          <w:sz w:val="24"/>
-          <w:szCs w:val="24"/>
-          <w:shd w:val="clear" w:color="auto" w:fill="E4E4FF"/>
-        </w:rPr>
-        <w:t>atasource</w:t>
+        <w:t>datasource</w:t>
       </w:r>
       <w:proofErr w:type="spellEnd"/>
       <w:proofErr w:type="gramEnd"/>
@@ -5671,34 +5948,7 @@
           <w:sz w:val="24"/>
           <w:szCs w:val="24"/>
         </w:rPr>
-        <w:t xml:space="preserve">: </w:t>
-      </w:r>
-      <w:r>
-        <w:rPr>
-          <w:rFonts w:asciiTheme="minorHAnsi" w:hAnsiTheme="minorHAnsi"/>
-          <w:color w:val="000000"/>
-          <w:sz w:val="24"/>
-          <w:szCs w:val="24"/>
-        </w:rPr>
-        <w:t>This function deals with sorting the note titles according to ascending or descending order</w:t>
-      </w:r>
-      <w:r>
-        <w:rPr>
-          <w:rFonts w:asciiTheme="minorHAnsi" w:hAnsiTheme="minorHAnsi"/>
-          <w:color w:val="000000"/>
-          <w:sz w:val="24"/>
-          <w:szCs w:val="24"/>
-        </w:rPr>
-        <w:t xml:space="preserve"> based on the date and time created</w:t>
-      </w:r>
-      <w:r>
-        <w:rPr>
-          <w:rFonts w:asciiTheme="minorHAnsi" w:hAnsiTheme="minorHAnsi"/>
-          <w:color w:val="000000"/>
-          <w:sz w:val="24"/>
-          <w:szCs w:val="24"/>
-        </w:rPr>
-        <w:t>.</w:t>
+        <w:t>: This function deals with sorting the note titles according to ascending or descending order based on the date and time created.</w:t>
       </w:r>
     </w:p>
     <w:p>
@@ -5974,25 +6224,7 @@
           <w:sz w:val="24"/>
           <w:szCs w:val="24"/>
         </w:rPr>
-        <w:t xml:space="preserve">: This is </w:t>
-      </w:r>
-      <w:r>
-        <w:rPr>
-          <w:rFonts w:asciiTheme="minorHAnsi" w:hAnsiTheme="minorHAnsi"/>
-          <w:color w:val="000000"/>
-          <w:sz w:val="24"/>
-          <w:szCs w:val="24"/>
-        </w:rPr>
-        <w:t xml:space="preserve">automatically called when </w:t>
-      </w:r>
-      <w:r>
-        <w:rPr>
-          <w:rFonts w:asciiTheme="minorHAnsi" w:hAnsiTheme="minorHAnsi"/>
-          <w:color w:val="000000"/>
-          <w:sz w:val="24"/>
-          <w:szCs w:val="24"/>
-        </w:rPr>
-        <w:t>an event that can occur at the Menu bar needs to be caught. From this method, other activities or functions can be started.</w:t>
+        <w:t>: This is automatically called when an event that can occur at the Menu bar needs to be caught. From this method, other activities or functions can be started.</w:t>
       </w:r>
     </w:p>
     <w:p>
@@ -6723,16 +6955,7 @@
           <w:szCs w:val="24"/>
           <w:shd w:val="clear" w:color="auto" w:fill="E4E4FF"/>
         </w:rPr>
-        <w:t>k</w:t>
-      </w:r>
-      <w:r>
-        <w:rPr>
-          <w:color w:val="000000"/>
-          <w:sz w:val="24"/>
-          <w:szCs w:val="24"/>
-          <w:shd w:val="clear" w:color="auto" w:fill="E4E4FF"/>
-        </w:rPr>
-        <w:t>ey</w:t>
+        <w:t>key</w:t>
       </w:r>
       <w:proofErr w:type="gramEnd"/>
       <w:r>
@@ -7366,16 +7589,7 @@
           <w:szCs w:val="24"/>
           <w:shd w:val="clear" w:color="auto" w:fill="E4E4FF"/>
         </w:rPr>
-        <w:t>c</w:t>
-      </w:r>
-      <w:r>
-        <w:rPr>
-          <w:color w:val="000000"/>
-          <w:sz w:val="24"/>
-          <w:szCs w:val="24"/>
-          <w:shd w:val="clear" w:color="auto" w:fill="E4E4FF"/>
-        </w:rPr>
-        <w:t>ontext</w:t>
+        <w:t>context</w:t>
       </w:r>
       <w:proofErr w:type="gramEnd"/>
       <w:r>
@@ -7459,16 +7673,7 @@
           <w:szCs w:val="24"/>
           <w:shd w:val="clear" w:color="auto" w:fill="E4E4FF"/>
         </w:rPr>
-        <w:t>d</w:t>
-      </w:r>
-      <w:r>
-        <w:rPr>
-          <w:color w:val="000000"/>
-          <w:sz w:val="24"/>
-          <w:szCs w:val="24"/>
-          <w:shd w:val="clear" w:color="auto" w:fill="E4E4FF"/>
-        </w:rPr>
-        <w:t>ata</w:t>
+        <w:t>data</w:t>
       </w:r>
       <w:proofErr w:type="gramEnd"/>
       <w:r>
@@ -7823,6 +8028,7 @@
         <w:pStyle w:val="HTMLPreformatted"/>
         <w:shd w:val="clear" w:color="auto" w:fill="FFFFFF"/>
         <w:rPr>
+          <w:rFonts w:asciiTheme="minorHAnsi" w:hAnsiTheme="minorHAnsi"/>
           <w:color w:val="000000"/>
           <w:sz w:val="24"/>
           <w:szCs w:val="24"/>
@@ -7834,6 +8040,7 @@
         <w:pStyle w:val="HTMLPreformatted"/>
         <w:shd w:val="clear" w:color="auto" w:fill="FFFFFF"/>
         <w:rPr>
+          <w:rFonts w:asciiTheme="minorHAnsi" w:hAnsiTheme="minorHAnsi"/>
           <w:color w:val="000000"/>
           <w:sz w:val="24"/>
           <w:szCs w:val="24"/>
@@ -7845,6 +8052,7 @@
         <w:pStyle w:val="HTMLPreformatted"/>
         <w:shd w:val="clear" w:color="auto" w:fill="FFFFFF"/>
         <w:rPr>
+          <w:rFonts w:asciiTheme="minorHAnsi" w:hAnsiTheme="minorHAnsi"/>
           <w:color w:val="000000"/>
           <w:sz w:val="24"/>
           <w:szCs w:val="24"/>
@@ -7856,6 +8064,7 @@
         <w:pStyle w:val="HTMLPreformatted"/>
         <w:shd w:val="clear" w:color="auto" w:fill="FFFFFF"/>
         <w:rPr>
+          <w:rFonts w:asciiTheme="minorHAnsi" w:hAnsiTheme="minorHAnsi"/>
           <w:color w:val="000000"/>
           <w:sz w:val="24"/>
           <w:szCs w:val="24"/>
@@ -7867,11 +8076,126 @@
         <w:pStyle w:val="HTMLPreformatted"/>
         <w:shd w:val="clear" w:color="auto" w:fill="FFFFFF"/>
         <w:rPr>
-          <w:color w:val="000000"/>
-          <w:sz w:val="24"/>
-          <w:szCs w:val="24"/>
-        </w:rPr>
-      </w:pPr>
+          <w:rFonts w:asciiTheme="minorHAnsi" w:hAnsiTheme="minorHAnsi"/>
+          <w:color w:val="000000"/>
+          <w:sz w:val="24"/>
+          <w:szCs w:val="24"/>
+        </w:rPr>
+      </w:pPr>
+    </w:p>
+    <w:p>
+      <w:pPr>
+        <w:pStyle w:val="Heading2"/>
+        <w:numPr>
+          <w:ilvl w:val="1"/>
+          <w:numId w:val="1"/>
+        </w:numPr>
+        <w:spacing w:line="480" w:lineRule="auto"/>
+        <w:rPr>
+          <w:b/>
+          <w:color w:val="auto"/>
+        </w:rPr>
+      </w:pPr>
+      <w:bookmarkStart w:id="32" w:name="_Toc420022075"/>
+      <w:r>
+        <w:rPr>
+          <w:b/>
+          <w:color w:val="auto"/>
+        </w:rPr>
+        <w:lastRenderedPageBreak/>
+        <w:t>Class diagram</w:t>
+      </w:r>
+      <w:bookmarkEnd w:id="32"/>
+    </w:p>
+    <w:p>
+      <w:pPr>
+        <w:pStyle w:val="HTMLPreformatted"/>
+        <w:keepNext/>
+        <w:shd w:val="clear" w:color="auto" w:fill="FFFFFF"/>
+      </w:pPr>
+      <w:r>
+        <w:rPr>
+          <w:noProof/>
+          <w:color w:val="000000"/>
+          <w:sz w:val="24"/>
+          <w:szCs w:val="24"/>
+        </w:rPr>
+        <w:drawing>
+          <wp:inline distT="0" distB="0" distL="0" distR="0">
+            <wp:extent cx="6839558" cy="6788988"/>
+            <wp:effectExtent l="0" t="0" r="0" b="0"/>
+            <wp:docPr id="4" name="Picture 4" descr="C:\Users\Rohan\Downloads\Notelity Class Diagram.jpeg"/>
+            <wp:cNvGraphicFramePr>
+              <a:graphicFrameLocks xmlns:a="http://schemas.openxmlformats.org/drawingml/2006/main" noChangeAspect="1"/>
+            </wp:cNvGraphicFramePr>
+            <a:graphic xmlns:a="http://schemas.openxmlformats.org/drawingml/2006/main">
+              <a:graphicData uri="http://schemas.openxmlformats.org/drawingml/2006/picture">
+                <pic:pic xmlns:pic="http://schemas.openxmlformats.org/drawingml/2006/picture">
+                  <pic:nvPicPr>
+                    <pic:cNvPr id="0" name="Picture 2" descr="C:\Users\Rohan\Downloads\Notelity Class Diagram.jpeg"/>
+                    <pic:cNvPicPr>
+                      <a:picLocks noChangeAspect="1" noChangeArrowheads="1"/>
+                    </pic:cNvPicPr>
+                  </pic:nvPicPr>
+                  <pic:blipFill>
+                    <a:blip r:embed="rId10">
+                      <a:extLst>
+                        <a:ext uri="{28A0092B-C50C-407E-A947-70E740481C1C}">
+                          <a14:useLocalDpi xmlns:a14="http://schemas.microsoft.com/office/drawing/2010/main" val="0"/>
+                        </a:ext>
+                      </a:extLst>
+                    </a:blip>
+                    <a:srcRect/>
+                    <a:stretch>
+                      <a:fillRect/>
+                    </a:stretch>
+                  </pic:blipFill>
+                  <pic:spPr bwMode="auto">
+                    <a:xfrm>
+                      <a:off x="0" y="0"/>
+                      <a:ext cx="6859388" cy="6808671"/>
+                    </a:xfrm>
+                    <a:prstGeom prst="rect">
+                      <a:avLst/>
+                    </a:prstGeom>
+                    <a:noFill/>
+                    <a:ln>
+                      <a:noFill/>
+                    </a:ln>
+                  </pic:spPr>
+                </pic:pic>
+              </a:graphicData>
+            </a:graphic>
+          </wp:inline>
+        </w:drawing>
+      </w:r>
+    </w:p>
+    <w:p>
+      <w:pPr>
+        <w:pStyle w:val="Caption"/>
+        <w:jc w:val="center"/>
+        <w:rPr>
+          <w:color w:val="000000"/>
+          <w:sz w:val="24"/>
+          <w:szCs w:val="24"/>
+        </w:rPr>
+      </w:pPr>
+      <w:bookmarkStart w:id="33" w:name="_Toc420022088"/>
+      <w:r>
+        <w:t xml:space="preserve">Figure </w:t>
+      </w:r>
+      <w:fldSimple w:instr=" SEQ Figure \* ARABIC ">
+        <w:r>
+          <w:rPr>
+            <w:noProof/>
+          </w:rPr>
+          <w:t>3</w:t>
+        </w:r>
+      </w:fldSimple>
+      <w:r>
+        <w:t>: Class Diagram</w:t>
+      </w:r>
+      <w:bookmarkEnd w:id="33"/>
     </w:p>
     <w:p>
       <w:pPr>
@@ -7886,33 +8210,140 @@
     </w:p>
     <w:p>
       <w:pPr>
+        <w:pStyle w:val="HTMLPreformatted"/>
         <w:shd w:val="clear" w:color="auto" w:fill="FFFFFF"/>
-        <w:tabs>
-          <w:tab w:val="left" w:pos="916"/>
-          <w:tab w:val="left" w:pos="1832"/>
-          <w:tab w:val="left" w:pos="2748"/>
-          <w:tab w:val="left" w:pos="3664"/>
-          <w:tab w:val="left" w:pos="4580"/>
-          <w:tab w:val="left" w:pos="5496"/>
-          <w:tab w:val="left" w:pos="6412"/>
-          <w:tab w:val="left" w:pos="7328"/>
-          <w:tab w:val="left" w:pos="8244"/>
-          <w:tab w:val="left" w:pos="9160"/>
-          <w:tab w:val="left" w:pos="10076"/>
-          <w:tab w:val="left" w:pos="10992"/>
-          <w:tab w:val="left" w:pos="11908"/>
-          <w:tab w:val="left" w:pos="12824"/>
-          <w:tab w:val="left" w:pos="13740"/>
-          <w:tab w:val="left" w:pos="14656"/>
-        </w:tabs>
-        <w:spacing w:after="0" w:line="240" w:lineRule="auto"/>
-        <w:rPr>
-          <w:rFonts w:eastAsia="Times New Roman" w:cs="Courier New"/>
-          <w:color w:val="000000"/>
-          <w:sz w:val="24"/>
-          <w:szCs w:val="24"/>
-        </w:rPr>
-      </w:pPr>
+        <w:rPr>
+          <w:color w:val="000000"/>
+          <w:sz w:val="24"/>
+          <w:szCs w:val="24"/>
+        </w:rPr>
+      </w:pPr>
+    </w:p>
+    <w:p>
+      <w:pPr>
+        <w:pStyle w:val="HTMLPreformatted"/>
+        <w:shd w:val="clear" w:color="auto" w:fill="FFFFFF"/>
+        <w:rPr>
+          <w:color w:val="000000"/>
+          <w:sz w:val="24"/>
+          <w:szCs w:val="24"/>
+        </w:rPr>
+      </w:pPr>
+    </w:p>
+    <w:p>
+      <w:pPr>
+        <w:pStyle w:val="HTMLPreformatted"/>
+        <w:shd w:val="clear" w:color="auto" w:fill="FFFFFF"/>
+        <w:rPr>
+          <w:color w:val="000000"/>
+          <w:sz w:val="24"/>
+          <w:szCs w:val="24"/>
+        </w:rPr>
+      </w:pPr>
+    </w:p>
+    <w:p>
+      <w:pPr>
+        <w:pStyle w:val="Heading2"/>
+        <w:numPr>
+          <w:ilvl w:val="1"/>
+          <w:numId w:val="1"/>
+        </w:numPr>
+        <w:spacing w:line="480" w:lineRule="auto"/>
+        <w:rPr>
+          <w:b/>
+          <w:color w:val="auto"/>
+        </w:rPr>
+      </w:pPr>
+      <w:bookmarkStart w:id="34" w:name="_Toc420022076"/>
+      <w:r>
+        <w:rPr>
+          <w:b/>
+          <w:color w:val="auto"/>
+        </w:rPr>
+        <w:lastRenderedPageBreak/>
+        <w:t>Sequence Diagram</w:t>
+      </w:r>
+      <w:bookmarkEnd w:id="34"/>
+    </w:p>
+    <w:p>
+      <w:pPr>
+        <w:keepNext/>
+      </w:pPr>
+      <w:r>
+        <w:rPr>
+          <w:noProof/>
+        </w:rPr>
+        <w:drawing>
+          <wp:inline distT="0" distB="0" distL="0" distR="0" wp14:anchorId="649B0D5C" wp14:editId="2B5C7CDB">
+            <wp:extent cx="5943600" cy="4459157"/>
+            <wp:effectExtent l="0" t="0" r="0" b="0"/>
+            <wp:docPr id="8" name="Picture 8" descr="C:\Users\Rohan\Downloads\Notelity Sequence Diagram.jpeg"/>
+            <wp:cNvGraphicFramePr>
+              <a:graphicFrameLocks xmlns:a="http://schemas.openxmlformats.org/drawingml/2006/main" noChangeAspect="1"/>
+            </wp:cNvGraphicFramePr>
+            <a:graphic xmlns:a="http://schemas.openxmlformats.org/drawingml/2006/main">
+              <a:graphicData uri="http://schemas.openxmlformats.org/drawingml/2006/picture">
+                <pic:pic xmlns:pic="http://schemas.openxmlformats.org/drawingml/2006/picture">
+                  <pic:nvPicPr>
+                    <pic:cNvPr id="0" name="Picture 3" descr="C:\Users\Rohan\Downloads\Notelity Sequence Diagram.jpeg"/>
+                    <pic:cNvPicPr>
+                      <a:picLocks noChangeAspect="1" noChangeArrowheads="1"/>
+                    </pic:cNvPicPr>
+                  </pic:nvPicPr>
+                  <pic:blipFill>
+                    <a:blip r:embed="rId11">
+                      <a:extLst>
+                        <a:ext uri="{28A0092B-C50C-407E-A947-70E740481C1C}">
+                          <a14:useLocalDpi xmlns:a14="http://schemas.microsoft.com/office/drawing/2010/main" val="0"/>
+                        </a:ext>
+                      </a:extLst>
+                    </a:blip>
+                    <a:srcRect/>
+                    <a:stretch>
+                      <a:fillRect/>
+                    </a:stretch>
+                  </pic:blipFill>
+                  <pic:spPr bwMode="auto">
+                    <a:xfrm>
+                      <a:off x="0" y="0"/>
+                      <a:ext cx="5943600" cy="4459157"/>
+                    </a:xfrm>
+                    <a:prstGeom prst="rect">
+                      <a:avLst/>
+                    </a:prstGeom>
+                    <a:noFill/>
+                    <a:ln>
+                      <a:noFill/>
+                    </a:ln>
+                  </pic:spPr>
+                </pic:pic>
+              </a:graphicData>
+            </a:graphic>
+          </wp:inline>
+        </w:drawing>
+      </w:r>
+    </w:p>
+    <w:p>
+      <w:pPr>
+        <w:pStyle w:val="Caption"/>
+        <w:jc w:val="center"/>
+      </w:pPr>
+      <w:bookmarkStart w:id="35" w:name="_Toc420022089"/>
+      <w:r>
+        <w:t xml:space="preserve">Figure </w:t>
+      </w:r>
+      <w:fldSimple w:instr=" SEQ Figure \* ARABIC ">
+        <w:r>
+          <w:rPr>
+            <w:noProof/>
+          </w:rPr>
+          <w:t>4</w:t>
+        </w:r>
+      </w:fldSimple>
+      <w:r>
+        <w:t>: Sequence Diagram</w:t>
+      </w:r>
+      <w:bookmarkEnd w:id="35"/>
     </w:p>
     <w:p>
       <w:pPr>
@@ -7927,16 +8358,23 @@
           <w:color w:val="auto"/>
         </w:rPr>
       </w:pPr>
-      <w:bookmarkStart w:id="32" w:name="_Toc419677280"/>
+      <w:bookmarkStart w:id="36" w:name="_Toc420022077"/>
       <w:r>
         <w:rPr>
           <w:b/>
           <w:color w:val="auto"/>
         </w:rPr>
         <w:lastRenderedPageBreak/>
-        <w:t>Human Interface Design</w:t>
-      </w:r>
-      <w:bookmarkEnd w:id="32"/>
+        <w:t>H</w:t>
+      </w:r>
+      <w:r>
+        <w:rPr>
+          <w:b/>
+          <w:color w:val="auto"/>
+        </w:rPr>
+        <w:t>uman Interface Design</w:t>
+      </w:r>
+      <w:bookmarkEnd w:id="36"/>
     </w:p>
     <w:p>
       <w:pPr>
@@ -7951,7 +8389,7 @@
           <w:color w:val="auto"/>
         </w:rPr>
       </w:pPr>
-      <w:bookmarkStart w:id="33" w:name="_Toc419677281"/>
+      <w:bookmarkStart w:id="37" w:name="_Toc420022078"/>
       <w:r>
         <w:rPr>
           <w:b/>
@@ -7959,7 +8397,7 @@
         </w:rPr>
         <w:t>Overview of User Interface</w:t>
       </w:r>
-      <w:bookmarkEnd w:id="33"/>
+      <w:bookmarkEnd w:id="37"/>
     </w:p>
     <w:p>
       <w:pPr>
@@ -7974,7 +8412,7 @@
           <w:color w:val="auto"/>
         </w:rPr>
       </w:pPr>
-      <w:bookmarkStart w:id="34" w:name="_Toc419677282"/>
+      <w:bookmarkStart w:id="38" w:name="_Toc420022079"/>
       <w:r>
         <w:rPr>
           <w:b/>
@@ -7982,7 +8420,7 @@
         </w:rPr>
         <w:t>Screen Images</w:t>
       </w:r>
-      <w:bookmarkEnd w:id="34"/>
+      <w:bookmarkEnd w:id="38"/>
     </w:p>
     <w:p>
       <w:r>
@@ -8007,7 +8445,7 @@
                     </pic:cNvPicPr>
                   </pic:nvPicPr>
                   <pic:blipFill>
-                    <a:blip r:embed="rId10">
+                    <a:blip r:embed="rId12">
                       <a:extLst>
                         <a:ext uri="{28A0092B-C50C-407E-A947-70E740481C1C}">
                           <a14:useLocalDpi xmlns:a14="http://schemas.microsoft.com/office/drawing/2010/main" val="0"/>
@@ -8060,7 +8498,7 @@
                     </pic:cNvPicPr>
                   </pic:nvPicPr>
                   <pic:blipFill>
-                    <a:blip r:embed="rId11">
+                    <a:blip r:embed="rId13">
                       <a:extLst>
                         <a:ext uri="{28A0092B-C50C-407E-A947-70E740481C1C}">
                           <a14:useLocalDpi xmlns:a14="http://schemas.microsoft.com/office/drawing/2010/main" val="0"/>
@@ -8116,7 +8554,7 @@
                     </pic:cNvPicPr>
                   </pic:nvPicPr>
                   <pic:blipFill>
-                    <a:blip r:embed="rId12">
+                    <a:blip r:embed="rId14">
                       <a:extLst>
                         <a:ext uri="{28A0092B-C50C-407E-A947-70E740481C1C}">
                           <a14:useLocalDpi xmlns:a14="http://schemas.microsoft.com/office/drawing/2010/main" val="0"/>
@@ -8162,7 +8600,7 @@
           <w:color w:val="auto"/>
         </w:rPr>
       </w:pPr>
-      <w:bookmarkStart w:id="35" w:name="_Toc419677283"/>
+      <w:bookmarkStart w:id="39" w:name="_Toc420022080"/>
       <w:r>
         <w:rPr>
           <w:b/>
@@ -8170,7 +8608,7 @@
         </w:rPr>
         <w:t>Screen Objects and Actions</w:t>
       </w:r>
-      <w:bookmarkEnd w:id="35"/>
+      <w:bookmarkEnd w:id="39"/>
     </w:p>
     <w:p>
       <w:pPr>
@@ -8217,7 +8655,7 @@
           <w:color w:val="auto"/>
         </w:rPr>
       </w:pPr>
-      <w:bookmarkStart w:id="36" w:name="_Toc419677284"/>
+      <w:bookmarkStart w:id="40" w:name="_Toc420022081"/>
       <w:r>
         <w:rPr>
           <w:b/>
@@ -8225,7 +8663,7 @@
         </w:rPr>
         <w:t>References</w:t>
       </w:r>
-      <w:bookmarkEnd w:id="36"/>
+      <w:bookmarkEnd w:id="40"/>
     </w:p>
     <w:p>
       <w:pPr>
@@ -8270,8 +8708,8 @@
       </w:r>
     </w:p>
     <w:sectPr>
-      <w:headerReference w:type="default" r:id="rId13"/>
-      <w:footerReference w:type="default" r:id="rId14"/>
+      <w:headerReference w:type="default" r:id="rId15"/>
+      <w:footerReference w:type="default" r:id="rId16"/>
       <w:pgSz w:w="12240" w:h="15840"/>
       <w:pgMar w:top="1440" w:right="1440" w:bottom="1440" w:left="1440" w:header="720" w:footer="720" w:gutter="0"/>
       <w:cols w:space="720"/>
@@ -8340,7 +8778,7 @@
           <w:rPr>
             <w:noProof/>
           </w:rPr>
-          <w:t>12</w:t>
+          <w:t>15</w:t>
         </w:r>
         <w:r>
           <w:rPr>
@@ -8404,7 +8842,7 @@
 
 <file path=word/numbering.xml><?xml version="1.0" encoding="utf-8"?>
 <w:numbering xmlns:wpc="http://schemas.microsoft.com/office/word/2010/wordprocessingCanvas" xmlns:mc="http://schemas.openxmlformats.org/markup-compatibility/2006" xmlns:o="urn:schemas-microsoft-com:office:office" xmlns:r="http://schemas.openxmlformats.org/officeDocument/2006/relationships" xmlns:m="http://schemas.openxmlformats.org/officeDocument/2006/math" xmlns:v="urn:schemas-microsoft-com:vml" xmlns:wp14="http://schemas.microsoft.com/office/word/2010/wordprocessingDrawing" xmlns:wp="http://schemas.openxmlformats.org/drawingml/2006/wordprocessingDrawing" xmlns:w10="urn:schemas-microsoft-com:office:word" xmlns:w="http://schemas.openxmlformats.org/wordprocessingml/2006/main" xmlns:w14="http://schemas.microsoft.com/office/word/2010/wordml" xmlns:w15="http://schemas.microsoft.com/office/word/2012/wordml" xmlns:wpg="http://schemas.microsoft.com/office/word/2010/wordprocessingGroup" xmlns:wpi="http://schemas.microsoft.com/office/word/2010/wordprocessingInk" xmlns:wne="http://schemas.microsoft.com/office/word/2006/wordml" xmlns:wps="http://schemas.microsoft.com/office/word/2010/wordprocessingShape" mc:Ignorable="w14 w15 wp14">
-  <w:abstractNum w:abstractNumId="0">
+  <w:abstractNum w:abstractNumId="0" w15:restartNumberingAfterBreak="0">
     <w:nsid w:val="3BB14701"/>
     <w:multiLevelType w:val="hybridMultilevel"/>
     <w:tmpl w:val="C3808A28"/>
@@ -8493,7 +8931,7 @@
       </w:pPr>
     </w:lvl>
   </w:abstractNum>
-  <w:abstractNum w:abstractNumId="1">
+  <w:abstractNum w:abstractNumId="1" w15:restartNumberingAfterBreak="0">
     <w:nsid w:val="415F264A"/>
     <w:multiLevelType w:val="hybridMultilevel"/>
     <w:tmpl w:val="FECEE9D8"/>
@@ -8582,7 +9020,7 @@
       </w:pPr>
     </w:lvl>
   </w:abstractNum>
-  <w:abstractNum w:abstractNumId="2">
+  <w:abstractNum w:abstractNumId="2" w15:restartNumberingAfterBreak="0">
     <w:nsid w:val="4A5C667D"/>
     <w:multiLevelType w:val="multilevel"/>
     <w:tmpl w:val="F342CA34"/>
@@ -8703,7 +9141,7 @@
       </w:rPr>
     </w:lvl>
   </w:abstractNum>
-  <w:abstractNum w:abstractNumId="3">
+  <w:abstractNum w:abstractNumId="3" w15:restartNumberingAfterBreak="0">
     <w:nsid w:val="4BA42025"/>
     <w:multiLevelType w:val="hybridMultilevel"/>
     <w:tmpl w:val="37483C46"/>
@@ -8792,7 +9230,7 @@
       </w:pPr>
     </w:lvl>
   </w:abstractNum>
-  <w:abstractNum w:abstractNumId="4">
+  <w:abstractNum w:abstractNumId="4" w15:restartNumberingAfterBreak="0">
     <w:nsid w:val="65AA0826"/>
     <w:multiLevelType w:val="multilevel"/>
     <w:tmpl w:val="183C22B8"/>
@@ -8908,7 +9346,7 @@
       </w:pPr>
     </w:lvl>
   </w:abstractNum>
-  <w:abstractNum w:abstractNumId="5">
+  <w:abstractNum w:abstractNumId="5" w15:restartNumberingAfterBreak="0">
     <w:nsid w:val="6C942576"/>
     <w:multiLevelType w:val="hybridMultilevel"/>
     <w:tmpl w:val="E300023C"/>
@@ -8997,7 +9435,7 @@
       </w:pPr>
     </w:lvl>
   </w:abstractNum>
-  <w:abstractNum w:abstractNumId="6">
+  <w:abstractNum w:abstractNumId="6" w15:restartNumberingAfterBreak="0">
     <w:nsid w:val="71730CD6"/>
     <w:multiLevelType w:val="hybridMultilevel"/>
     <w:tmpl w:val="DBA619E8"/>
@@ -10165,7 +10603,7 @@
 </file>
 
 <file path=customXml/itemProps1.xml><?xml version="1.0" encoding="utf-8"?>
-<ds:datastoreItem xmlns:ds="http://schemas.openxmlformats.org/officeDocument/2006/customXml" ds:itemID="{B5603656-FA33-4DCE-AD2B-D869647C653C}">
+<ds:datastoreItem xmlns:ds="http://schemas.openxmlformats.org/officeDocument/2006/customXml" ds:itemID="{7D610BA2-A652-4780-8053-7418E5B1751D}">
   <ds:schemaRefs>
     <ds:schemaRef ds:uri="http://schemas.openxmlformats.org/officeDocument/2006/bibliography"/>
   </ds:schemaRefs>

</xml_diff>